<commit_message>
Couple of Grammar corrections
</commit_message>
<xml_diff>
--- a/Assessment-Versions/6CS030 Big Data Assessment Report - Authors (Morgan J. Ransley K.)-V5.docx
+++ b/Assessment-Versions/6CS030 Big Data Assessment Report - Authors (Morgan J. Ransley K.)-V5.docx
@@ -368,15 +368,7 @@
         <w:t>machine learning model</w:t>
       </w:r>
       <w:r>
-        <w:t xml:space="preserve">, predictive model, </w:t>
-      </w:r>
-      <w:proofErr w:type="gramStart"/>
-      <w:r>
-        <w:t>awareness</w:t>
-      </w:r>
-      <w:proofErr w:type="gramEnd"/>
-      <w:r>
-        <w:t xml:space="preserve"> and support.</w:t>
+        <w:t>, predictive model, awareness and support.</w:t>
       </w:r>
     </w:p>
     <w:p>
@@ -421,374 +413,328 @@
         <w:t xml:space="preserve">, with 11 of which occupying a space </w:t>
       </w:r>
       <w:r>
-        <w:t xml:space="preserve">on the Times Higher </w:t>
-      </w:r>
-      <w:proofErr w:type="gramStart"/>
-      <w:r>
-        <w:t>Education</w:t>
+        <w:t>on the Times Higher Education</w:t>
       </w:r>
       <w:r>
         <w:rPr>
           <w:vertAlign w:val="superscript"/>
         </w:rPr>
-        <w:t>[</w:t>
-      </w:r>
-      <w:proofErr w:type="gramEnd"/>
+        <w:t>[1]</w:t>
+      </w:r>
+      <w:r>
+        <w:t xml:space="preserve"> top 100 University rankings.</w:t>
+      </w:r>
+      <w:r>
+        <w:t xml:space="preserve"> </w:t>
+      </w:r>
+      <w:commentRangeStart w:id="2"/>
+      <w:r>
+        <w:t>University is frequently a significant personal and financial decision for many students. Given that only a select few institutions exist across the country, students often find themselves having to relocate to attend</w:t>
+      </w:r>
+      <w:r>
+        <w:t xml:space="preserve">. </w:t>
+      </w:r>
+      <w:commentRangeEnd w:id="2"/>
+      <w:r>
+        <w:rPr>
+          <w:rStyle w:val="CommentReference"/>
+        </w:rPr>
+        <w:commentReference w:id="2"/>
+      </w:r>
+      <w:r>
+        <w:t>This relocation, coupled with course fees, can result in a substantial cost.</w:t>
+      </w:r>
+      <w:r>
+        <w:t xml:space="preserve"> </w:t>
+      </w:r>
+      <w:r>
+        <w:t>S</w:t>
+      </w:r>
+      <w:r>
+        <w:t xml:space="preserve">ome students can often find this a </w:t>
+      </w:r>
+      <w:r>
+        <w:t>struggle and</w:t>
+      </w:r>
+      <w:r>
+        <w:t xml:space="preserve"> end up with </w:t>
+      </w:r>
+      <w:r>
+        <w:t>concerns</w:t>
+      </w:r>
+      <w:r>
+        <w:t xml:space="preserve"> about finances </w:t>
+      </w:r>
+      <w:r>
+        <w:t>throughout</w:t>
+      </w:r>
+      <w:r>
+        <w:t xml:space="preserve"> their degree. </w:t>
+      </w:r>
+      <w:commentRangeStart w:id="3"/>
+      <w:r>
+        <w:t>While there are options such as the Student Loans Company and other government assistance, concerns can still arise due to the substantial costs associated not only with attending university but also with living and thriving in the nearby campus area</w:t>
+      </w:r>
+      <w:commentRangeEnd w:id="3"/>
+      <w:r>
+        <w:rPr>
+          <w:rStyle w:val="CommentReference"/>
+        </w:rPr>
+        <w:commentReference w:id="3"/>
+      </w:r>
+      <w:r>
+        <w:t>.</w:t>
+      </w:r>
+      <w:r>
+        <w:t xml:space="preserve"> </w:t>
+      </w:r>
+      <w:r>
+        <w:t xml:space="preserve">While these costs are increased for the nearly </w:t>
+      </w:r>
+      <w:r>
+        <w:t xml:space="preserve">700,000 </w:t>
+      </w:r>
+      <w:r>
+        <w:t>international</w:t>
+      </w:r>
+      <w:r>
+        <w:t xml:space="preserve"> students</w:t>
+      </w:r>
       <w:r>
         <w:rPr>
           <w:vertAlign w:val="superscript"/>
         </w:rPr>
-        <w:t>1]</w:t>
-      </w:r>
-      <w:r>
-        <w:t xml:space="preserve"> top 100 University rankings.</w:t>
+        <w:t>[2]</w:t>
+      </w:r>
+      <w:r>
+        <w:t xml:space="preserve"> (data accurate as of 2022), </w:t>
+      </w:r>
+      <w:commentRangeStart w:id="4"/>
+      <w:r>
+        <w:t>It continues to pose challenges for domestic students, which will be the focus of this report.</w:t>
+      </w:r>
+      <w:commentRangeEnd w:id="4"/>
+      <w:r>
+        <w:rPr>
+          <w:rStyle w:val="CommentReference"/>
+        </w:rPr>
+        <w:commentReference w:id="4"/>
+      </w:r>
+    </w:p>
+    <w:p>
+      <w:pPr>
+        <w:pStyle w:val="Heading2"/>
+      </w:pPr>
+      <w:r>
+        <w:t>Problem Statement</w:t>
+      </w:r>
+    </w:p>
+    <w:p>
+      <w:commentRangeStart w:id="5"/>
+      <w:r>
+        <w:t xml:space="preserve">Approximately one million students in the UK earn some form of an undergraduate degree annually. </w:t>
+      </w:r>
+      <w:r>
+        <w:t xml:space="preserve">With a </w:t>
+      </w:r>
+      <w:commentRangeEnd w:id="5"/>
+      <w:r>
+        <w:rPr>
+          <w:rStyle w:val="CommentReference"/>
+        </w:rPr>
+        <w:commentReference w:id="5"/>
+      </w:r>
+      <w:r>
+        <w:t xml:space="preserve">further </w:t>
+      </w:r>
+      <w:r>
+        <w:t xml:space="preserve">400,000 more obtaining a postgraduate degree. However, </w:t>
+      </w:r>
+      <w:r>
+        <w:t>almost 1 in 10 students who attend University drop out</w:t>
+      </w:r>
+      <w:r>
+        <w:t xml:space="preserve">, with </w:t>
+      </w:r>
+      <w:r>
+        <w:t>one-third</w:t>
+      </w:r>
+      <w:r>
+        <w:t xml:space="preserve"> of those being </w:t>
+      </w:r>
+      <w:r>
+        <w:t>first-generation</w:t>
+      </w:r>
+      <w:r>
+        <w:t xml:space="preserve"> students leaving in the very first year</w:t>
+      </w:r>
+      <w:r>
+        <w:rPr>
+          <w:vertAlign w:val="superscript"/>
+        </w:rPr>
+        <w:t>[3]</w:t>
+      </w:r>
+      <w:r>
+        <w:t>.</w:t>
       </w:r>
       <w:r>
         <w:t xml:space="preserve"> </w:t>
       </w:r>
-      <w:commentRangeStart w:id="2"/>
-      <w:r>
-        <w:t>University is frequently a significant personal and financial decision for many students. Given that only a select few institutions exist across the country, students often find themselves having to relocate to attend</w:t>
-      </w:r>
-      <w:r>
-        <w:t xml:space="preserve">. </w:t>
-      </w:r>
-      <w:commentRangeEnd w:id="2"/>
+      <w:commentRangeStart w:id="6"/>
+      <w:r>
+        <w:t>One might attribute a significant contribution to these statistics to</w:t>
+      </w:r>
+      <w:commentRangeEnd w:id="6"/>
       <w:r>
         <w:rPr>
           <w:rStyle w:val="CommentReference"/>
         </w:rPr>
-        <w:commentReference w:id="2"/>
-      </w:r>
-      <w:r>
-        <w:t>This relocation, coupled with course fees, can result in a substantial cost.</w:t>
+        <w:commentReference w:id="6"/>
       </w:r>
       <w:r>
         <w:t xml:space="preserve"> </w:t>
       </w:r>
       <w:r>
-        <w:t>S</w:t>
-      </w:r>
-      <w:r>
-        <w:t xml:space="preserve">ome students can often find this a </w:t>
-      </w:r>
-      <w:r>
-        <w:t>struggle and</w:t>
-      </w:r>
-      <w:r>
-        <w:t xml:space="preserve"> end up with </w:t>
-      </w:r>
-      <w:r>
-        <w:t>concerns</w:t>
-      </w:r>
-      <w:r>
-        <w:t xml:space="preserve"> about finances </w:t>
-      </w:r>
-      <w:r>
-        <w:t>throughout</w:t>
-      </w:r>
-      <w:r>
-        <w:t xml:space="preserve"> their degree. </w:t>
-      </w:r>
-      <w:commentRangeStart w:id="3"/>
-      <w:r>
-        <w:t>While there are options such as the Student Loans Company and other government assistance, concerns can still arise due to the substantial costs associated not only with attending university but also with living and thriving in the nearby campus area</w:t>
-      </w:r>
-      <w:commentRangeEnd w:id="3"/>
+        <w:t xml:space="preserve">the </w:t>
+      </w:r>
+      <w:r>
+        <w:t xml:space="preserve">financial struggles faced by </w:t>
+      </w:r>
+      <w:r>
+        <w:t>university</w:t>
+      </w:r>
+      <w:r>
+        <w:t xml:space="preserve"> students.</w:t>
+      </w:r>
+      <w:r>
+        <w:t xml:space="preserve"> In January 2023, a report stated that 41% of students were considering dropping out of </w:t>
+      </w:r>
+      <w:r>
+        <w:t>university</w:t>
+      </w:r>
+      <w:r>
+        <w:t xml:space="preserve"> due to </w:t>
+      </w:r>
+      <w:r>
+        <w:t>surmounting financial worries</w:t>
+      </w:r>
+      <w:r>
+        <w:rPr>
+          <w:vertAlign w:val="superscript"/>
+        </w:rPr>
+        <w:t>[4]</w:t>
+      </w:r>
+      <w:r>
+        <w:t>.</w:t>
+      </w:r>
+      <w:r>
+        <w:t xml:space="preserve"> University life is stressful as is, </w:t>
+      </w:r>
+      <w:r>
+        <w:t xml:space="preserve">with assignments, deadlines, and working towards a career. Adding financial stress on top of that can set students </w:t>
+      </w:r>
+      <w:r>
+        <w:t xml:space="preserve">on the </w:t>
+      </w:r>
+      <w:r>
+        <w:t>edge and</w:t>
+      </w:r>
+      <w:r>
+        <w:t xml:space="preserve"> prove to be disruptive to their academia. However, </w:t>
+      </w:r>
+      <w:r>
+        <w:t xml:space="preserve">how much </w:t>
+      </w:r>
+      <w:r>
+        <w:t>do</w:t>
+      </w:r>
+      <w:r>
+        <w:t xml:space="preserve"> these financial issues </w:t>
+      </w:r>
+      <w:r>
+        <w:t>disrupt</w:t>
+      </w:r>
+      <w:r>
+        <w:t xml:space="preserve"> students, </w:t>
+      </w:r>
+      <w:r>
+        <w:t xml:space="preserve">and are the issues self-inflicted, or is it a product of the environment and </w:t>
+      </w:r>
+      <w:r>
+        <w:t>institution</w:t>
+      </w:r>
+      <w:r>
+        <w:t>?</w:t>
+      </w:r>
+    </w:p>
+    <w:p>
+      <w:pPr>
+        <w:pStyle w:val="Heading2"/>
+      </w:pPr>
+      <w:r>
+        <w:t>Aims and Objectives</w:t>
+      </w:r>
+    </w:p>
+    <w:p>
+      <w:commentRangeStart w:id="7"/>
+      <w:r>
+        <w:t>This report aims to research, investigate, and comprehend data and statistics related to UK university graduates, as well as the socio-economic status of each university institution’s geographical location.</w:t>
+      </w:r>
+      <w:r>
+        <w:t xml:space="preserve"> </w:t>
+      </w:r>
+      <w:commentRangeEnd w:id="7"/>
       <w:r>
         <w:rPr>
           <w:rStyle w:val="CommentReference"/>
         </w:rPr>
-        <w:commentReference w:id="3"/>
+        <w:commentReference w:id="7"/>
+      </w:r>
+      <w:r>
+        <w:t xml:space="preserve">One will attempt to understand if these standings indeed have an </w:t>
+      </w:r>
+      <w:r>
+        <w:t>effect</w:t>
+      </w:r>
+      <w:r>
+        <w:t xml:space="preserve"> </w:t>
+      </w:r>
+      <w:r>
+        <w:t xml:space="preserve">on </w:t>
+      </w:r>
+      <w:r>
+        <w:t xml:space="preserve">graduation rates and the performance of </w:t>
+      </w:r>
+      <w:r>
+        <w:t>students</w:t>
+      </w:r>
+      <w:r>
+        <w:t xml:space="preserve"> </w:t>
+      </w:r>
+      <w:r>
+        <w:t>post-graduation</w:t>
       </w:r>
       <w:r>
         <w:t>.</w:t>
       </w:r>
-      <w:r>
-        <w:t xml:space="preserve"> </w:t>
-      </w:r>
-      <w:r>
-        <w:t xml:space="preserve">While these costs are increased for the nearly </w:t>
-      </w:r>
-      <w:r>
-        <w:t xml:space="preserve">700,000 </w:t>
-      </w:r>
-      <w:r>
-        <w:t>international</w:t>
-      </w:r>
-      <w:r>
-        <w:t xml:space="preserve"> </w:t>
-      </w:r>
-      <w:proofErr w:type="gramStart"/>
-      <w:r>
-        <w:t>students</w:t>
-      </w:r>
-      <w:r>
-        <w:rPr>
-          <w:vertAlign w:val="superscript"/>
-        </w:rPr>
-        <w:t>[</w:t>
-      </w:r>
-      <w:proofErr w:type="gramEnd"/>
-      <w:r>
-        <w:rPr>
-          <w:vertAlign w:val="superscript"/>
-        </w:rPr>
-        <w:t>2]</w:t>
-      </w:r>
-      <w:r>
-        <w:t xml:space="preserve"> (data accurate as of 2022), </w:t>
-      </w:r>
-      <w:commentRangeStart w:id="4"/>
-      <w:r>
-        <w:t>It continues to pose challenges for domestic students, which will be the focus of this report.</w:t>
-      </w:r>
-      <w:commentRangeEnd w:id="4"/>
+    </w:p>
+    <w:p/>
+    <w:p>
+      <w:r>
+        <w:t xml:space="preserve">The report will test this hypothesis </w:t>
+      </w:r>
+      <w:commentRangeStart w:id="8"/>
+      <w:r>
+        <w:t>b</w:t>
+      </w:r>
+      <w:r>
+        <w:t>y</w:t>
+      </w:r>
+      <w:commentRangeEnd w:id="8"/>
       <w:r>
         <w:rPr>
           <w:rStyle w:val="CommentReference"/>
         </w:rPr>
-        <w:commentReference w:id="4"/>
-      </w:r>
-    </w:p>
-    <w:p>
-      <w:pPr>
-        <w:pStyle w:val="Heading2"/>
-      </w:pPr>
-      <w:r>
-        <w:t>Problem Statement</w:t>
-      </w:r>
-    </w:p>
-    <w:p>
-      <w:commentRangeStart w:id="5"/>
-      <w:r>
-        <w:t xml:space="preserve">Approximately one million students in the UK earn some form of an undergraduate degree annually. </w:t>
-      </w:r>
-      <w:r>
-        <w:t xml:space="preserve">With a </w:t>
-      </w:r>
-      <w:commentRangeEnd w:id="5"/>
-      <w:r>
-        <w:rPr>
-          <w:rStyle w:val="CommentReference"/>
-        </w:rPr>
-        <w:commentReference w:id="5"/>
-      </w:r>
-      <w:r>
-        <w:t xml:space="preserve">further </w:t>
-      </w:r>
-      <w:r>
-        <w:t xml:space="preserve">400,000 more obtaining a postgraduate degree. However, </w:t>
-      </w:r>
-      <w:r>
-        <w:t>almost 1 in 10 students who attend University drop out</w:t>
-      </w:r>
-      <w:r>
-        <w:t xml:space="preserve">, with </w:t>
-      </w:r>
-      <w:r>
-        <w:t>one-third</w:t>
-      </w:r>
-      <w:r>
-        <w:t xml:space="preserve"> of those being </w:t>
-      </w:r>
-      <w:r>
-        <w:t>first-generation</w:t>
-      </w:r>
-      <w:r>
-        <w:t xml:space="preserve"> students leaving in the very first </w:t>
-      </w:r>
-      <w:proofErr w:type="gramStart"/>
-      <w:r>
-        <w:t>year</w:t>
-      </w:r>
-      <w:r>
-        <w:rPr>
-          <w:vertAlign w:val="superscript"/>
-        </w:rPr>
-        <w:t>[</w:t>
-      </w:r>
-      <w:proofErr w:type="gramEnd"/>
-      <w:r>
-        <w:rPr>
-          <w:vertAlign w:val="superscript"/>
-        </w:rPr>
-        <w:t>3]</w:t>
-      </w:r>
-      <w:r>
-        <w:t>.</w:t>
-      </w:r>
-      <w:r>
-        <w:t xml:space="preserve"> </w:t>
-      </w:r>
-      <w:commentRangeStart w:id="6"/>
-      <w:r>
-        <w:t>One might attribute a significant contribution to these statistics to</w:t>
-      </w:r>
-      <w:commentRangeEnd w:id="6"/>
-      <w:r>
-        <w:rPr>
-          <w:rStyle w:val="CommentReference"/>
-        </w:rPr>
-        <w:commentReference w:id="6"/>
-      </w:r>
-      <w:r>
-        <w:t xml:space="preserve"> </w:t>
-      </w:r>
-      <w:r>
-        <w:t xml:space="preserve">the </w:t>
-      </w:r>
-      <w:r>
-        <w:t xml:space="preserve">financial struggles faced by </w:t>
-      </w:r>
-      <w:r>
-        <w:t>university</w:t>
-      </w:r>
-      <w:r>
-        <w:t xml:space="preserve"> students.</w:t>
-      </w:r>
-      <w:r>
-        <w:t xml:space="preserve"> In January 2023, a report stated that 41% of students were considering dropping out of </w:t>
-      </w:r>
-      <w:r>
-        <w:t>university</w:t>
-      </w:r>
-      <w:r>
-        <w:t xml:space="preserve"> due to </w:t>
-      </w:r>
-      <w:r>
-        <w:t xml:space="preserve">surmounting financial </w:t>
-      </w:r>
-      <w:proofErr w:type="gramStart"/>
-      <w:r>
-        <w:t>worries</w:t>
-      </w:r>
-      <w:r>
-        <w:rPr>
-          <w:vertAlign w:val="superscript"/>
-        </w:rPr>
-        <w:t>[</w:t>
-      </w:r>
-      <w:proofErr w:type="gramEnd"/>
-      <w:r>
-        <w:rPr>
-          <w:vertAlign w:val="superscript"/>
-        </w:rPr>
-        <w:t>4]</w:t>
-      </w:r>
-      <w:r>
-        <w:t>.</w:t>
-      </w:r>
-      <w:r>
-        <w:t xml:space="preserve"> University life is stressful as is, </w:t>
-      </w:r>
-      <w:r>
-        <w:t xml:space="preserve">with assignments, deadlines, and working towards a career. Adding financial stress on top of that can set students </w:t>
-      </w:r>
-      <w:r>
-        <w:t xml:space="preserve">on the </w:t>
-      </w:r>
-      <w:r>
-        <w:t>edge and</w:t>
-      </w:r>
-      <w:r>
-        <w:t xml:space="preserve"> prove to be disruptive to their academia. However, </w:t>
-      </w:r>
-      <w:r>
-        <w:t xml:space="preserve">how much </w:t>
-      </w:r>
-      <w:r>
-        <w:t>do</w:t>
-      </w:r>
-      <w:r>
-        <w:t xml:space="preserve"> these financial issues </w:t>
-      </w:r>
-      <w:r>
-        <w:t>disrupt</w:t>
-      </w:r>
-      <w:r>
-        <w:t xml:space="preserve"> students, </w:t>
-      </w:r>
-      <w:r>
-        <w:t xml:space="preserve">and are the issues self-inflicted, or is it a product of the environment and </w:t>
-      </w:r>
-      <w:r>
-        <w:t>institution</w:t>
-      </w:r>
-      <w:r>
-        <w:t>?</w:t>
-      </w:r>
-    </w:p>
-    <w:p>
-      <w:pPr>
-        <w:pStyle w:val="Heading2"/>
-      </w:pPr>
-      <w:r>
-        <w:t>Aims and Objectives</w:t>
-      </w:r>
-    </w:p>
-    <w:p>
-      <w:commentRangeStart w:id="7"/>
-      <w:r>
-        <w:t>This report aims to research, investigate, and comprehend data and statistics related to UK university graduates, as well as the socio-economic status of each university institution’s geographical location.</w:t>
-      </w:r>
-      <w:r>
-        <w:t xml:space="preserve"> </w:t>
-      </w:r>
-      <w:commentRangeEnd w:id="7"/>
-      <w:r>
-        <w:rPr>
-          <w:rStyle w:val="CommentReference"/>
-        </w:rPr>
-        <w:commentReference w:id="7"/>
-      </w:r>
-      <w:r>
-        <w:t xml:space="preserve">One will attempt to understand if these standings indeed have an </w:t>
-      </w:r>
-      <w:r>
-        <w:t>effect</w:t>
-      </w:r>
-      <w:r>
-        <w:t xml:space="preserve"> </w:t>
-      </w:r>
-      <w:r>
-        <w:t xml:space="preserve">on </w:t>
-      </w:r>
-      <w:r>
-        <w:t xml:space="preserve">graduation rates and the performance of </w:t>
-      </w:r>
-      <w:proofErr w:type="gramStart"/>
-      <w:r>
-        <w:t>students</w:t>
-      </w:r>
-      <w:proofErr w:type="gramEnd"/>
-      <w:r>
-        <w:t xml:space="preserve"> </w:t>
-      </w:r>
-      <w:r>
-        <w:t>post-graduation</w:t>
-      </w:r>
-      <w:r>
-        <w:t>.</w:t>
-      </w:r>
-    </w:p>
-    <w:p/>
-    <w:p>
-      <w:r>
-        <w:t xml:space="preserve">The report will test this hypothesis </w:t>
-      </w:r>
-      <w:commentRangeStart w:id="8"/>
-      <w:r>
-        <w:t>b</w:t>
-      </w:r>
-      <w:r>
-        <w:t>y</w:t>
-      </w:r>
-      <w:commentRangeEnd w:id="8"/>
-      <w:r>
-        <w:rPr>
-          <w:rStyle w:val="CommentReference"/>
-        </w:rPr>
         <w:commentReference w:id="8"/>
       </w:r>
       <w:r>
@@ -801,11 +747,9 @@
         <w:t xml:space="preserve">into a </w:t>
       </w:r>
       <w:commentRangeStart w:id="9"/>
-      <w:proofErr w:type="gramStart"/>
       <w:r>
         <w:t>deep-learning</w:t>
       </w:r>
-      <w:proofErr w:type="gramEnd"/>
       <w:r>
         <w:t xml:space="preserve"> </w:t>
       </w:r>
@@ -884,7 +828,13 @@
         <w:pStyle w:val="Heading1"/>
       </w:pPr>
       <w:r>
-        <w:t>Literatre review</w:t>
+        <w:t>Literat</w:t>
+      </w:r>
+      <w:r>
+        <w:t>u</w:t>
+      </w:r>
+      <w:r>
+        <w:t>re review</w:t>
       </w:r>
     </w:p>
     <w:p>
@@ -915,7 +865,10 @@
         <w:t>Fi</w:t>
       </w:r>
       <w:r>
-        <w:t>nancial Impact and Funding Within University Insititutions</w:t>
+        <w:t xml:space="preserve">nancial Impact and Funding Within University </w:t>
+      </w:r>
+      <w:r>
+        <w:t>Institutions</w:t>
       </w:r>
     </w:p>
     <w:p>
@@ -939,7 +892,10 @@
         <w:pStyle w:val="Heading2"/>
       </w:pPr>
       <w:r>
-        <w:t>Post Study Impact</w:t>
+        <w:t>Post-Study</w:t>
+      </w:r>
+      <w:r>
+        <w:t xml:space="preserve"> Impact</w:t>
       </w:r>
       <w:r>
         <w:t xml:space="preserve"> </w:t>
@@ -1044,7 +1000,13 @@
         <w:ind w:start="17.70pt" w:hanging="17.70pt"/>
       </w:pPr>
       <w:r>
-        <w:t>Gent (2023) International Student Statistics in UK 2023, Study in UK. Available at: https://www.studying-in-uk.org/international-student-statistics-in-uk/#:~:text=Statistics%20show%20that%20the%20total,outside%20of%20the%20European%20Union. (Accessed: 26</w:t>
+        <w:t xml:space="preserve">Gent (2023) International Student Statistics in </w:t>
+      </w:r>
+      <w:r>
+        <w:t xml:space="preserve">the </w:t>
+      </w:r>
+      <w:r>
+        <w:t>UK 2023, Study in UK. Available at: https://www.studying-in-uk.org/international-student-statistics-in-uk/#:~:text=Statistics%20show%20that%20the%20total,outside%20of%20the%20European%20Union. (Accessed: 26</w:t>
       </w:r>
       <w:r>
         <w:rPr>
@@ -4172,23 +4134,6 @@
 </file>
 
 <file path=customXml/item1.xml><?xml version="1.0" encoding="utf-8"?>
-<p:properties xmlns:p="http://schemas.microsoft.com/office/2006/metadata/properties" xmlns:xsi="http://www.w3.org/2001/XMLSchema-instance" xmlns:pc="http://schemas.microsoft.com/office/infopath/2007/PartnerControls">
-  <documentManagement>
-    <_activity xmlns="2a37d7d9-3c92-4e86-88b7-b18141d23a98" xsi:nil="true"/>
-  </documentManagement>
-</p:properties>
-</file>
-
-<file path=customXml/item2.xml><?xml version="1.0" encoding="utf-8"?>
-<?mso-contentType ?>
-<FormTemplates xmlns="http://schemas.microsoft.com/sharepoint/v3/contenttype/forms">
-  <Display>DocumentLibraryForm</Display>
-  <Edit>DocumentLibraryForm</Edit>
-  <New>DocumentLibraryForm</New>
-</FormTemplates>
-</file>
-
-<file path=customXml/item3.xml><?xml version="1.0" encoding="utf-8"?>
 <ct:contentTypeSchema xmlns:ct="http://schemas.microsoft.com/office/2006/metadata/contentType" xmlns:ma="http://schemas.microsoft.com/office/2006/metadata/properties/metaAttributes" ct:_="" ma:_="" ma:contentTypeName="Document" ma:contentTypeID="0x0101003F795650DEDD2C479A496F1D012836DF" ma:contentTypeVersion="17" ma:contentTypeDescription="Create a new document." ma:contentTypeScope="" ma:versionID="3d5764c396584b0f54e17d3dedd59ddc">
   <xsd:schema xmlns:xsd="http://www.w3.org/2001/XMLSchema" xmlns:xs="http://www.w3.org/2001/XMLSchema" xmlns:p="http://schemas.microsoft.com/office/2006/metadata/properties" xmlns:ns3="2a37d7d9-3c92-4e86-88b7-b18141d23a98" xmlns:ns4="5c3ce39b-58c3-4f07-a50e-5c6ecbc4f060" targetNamespace="http://schemas.microsoft.com/office/2006/metadata/properties" ma:root="true" ma:fieldsID="3cb1fe198f815b790dc8f612e07b957d" ns3:_="" ns4:_="">
     <xsd:import namespace="2a37d7d9-3c92-4e86-88b7-b18141d23a98"/>
@@ -4435,29 +4380,28 @@
 </ct:contentTypeSchema>
 </file>
 
+<file path=customXml/item2.xml><?xml version="1.0" encoding="utf-8"?>
+<?mso-contentType ?>
+<FormTemplates xmlns="http://schemas.microsoft.com/sharepoint/v3/contenttype/forms">
+  <Display>DocumentLibraryForm</Display>
+  <Edit>DocumentLibraryForm</Edit>
+  <New>DocumentLibraryForm</New>
+</FormTemplates>
+</file>
+
+<file path=customXml/item3.xml><?xml version="1.0" encoding="utf-8"?>
+<p:properties xmlns:p="http://schemas.microsoft.com/office/2006/metadata/properties" xmlns:xsi="http://www.w3.org/2001/XMLSchema-instance" xmlns:pc="http://schemas.microsoft.com/office/infopath/2007/PartnerControls">
+  <documentManagement>
+    <_activity xmlns="2a37d7d9-3c92-4e86-88b7-b18141d23a98" xsi:nil="true"/>
+  </documentManagement>
+</p:properties>
+</file>
+
 <file path=customXml/item4.xml><?xml version="1.0" encoding="utf-8"?>
 <b:Sources xmlns:b="http://schemas.openxmlformats.org/officeDocument/2006/bibliography" xmlns="http://schemas.openxmlformats.org/officeDocument/2006/bibliography" SelectedStyle="\APA.XSL" StyleName="APA"/>
 </file>
 
 <file path=customXml/itemProps1.xml><?xml version="1.0" encoding="utf-8"?>
-<ds:datastoreItem xmlns:ds="http://purl.oclc.org/ooxml/officeDocument/customXml" ds:itemID="{F448A651-2C5C-434C-920F-4F6BAD223714}">
-  <ds:schemaRefs>
-    <ds:schemaRef ds:uri="http://schemas.microsoft.com/office/2006/metadata/properties"/>
-    <ds:schemaRef ds:uri="http://schemas.microsoft.com/office/infopath/2007/PartnerControls"/>
-    <ds:schemaRef ds:uri="2a37d7d9-3c92-4e86-88b7-b18141d23a98"/>
-  </ds:schemaRefs>
-</ds:datastoreItem>
-</file>
-
-<file path=customXml/itemProps2.xml><?xml version="1.0" encoding="utf-8"?>
-<ds:datastoreItem xmlns:ds="http://purl.oclc.org/ooxml/officeDocument/customXml" ds:itemID="{45D64624-0129-4FEA-B379-07475C312170}">
-  <ds:schemaRefs>
-    <ds:schemaRef ds:uri="http://schemas.microsoft.com/sharepoint/v3/contenttype/forms"/>
-  </ds:schemaRefs>
-</ds:datastoreItem>
-</file>
-
-<file path=customXml/itemProps3.xml><?xml version="1.0" encoding="utf-8"?>
 <ds:datastoreItem xmlns:ds="http://purl.oclc.org/ooxml/officeDocument/customXml" ds:itemID="{F433D888-28DF-460F-97C7-96C7F26BE64D}">
   <ds:schemaRefs>
     <ds:schemaRef ds:uri="http://schemas.microsoft.com/office/2006/metadata/contentType"/>
@@ -4476,6 +4420,24 @@
 </ds:datastoreItem>
 </file>
 
+<file path=customXml/itemProps2.xml><?xml version="1.0" encoding="utf-8"?>
+<ds:datastoreItem xmlns:ds="http://purl.oclc.org/ooxml/officeDocument/customXml" ds:itemID="{45D64624-0129-4FEA-B379-07475C312170}">
+  <ds:schemaRefs>
+    <ds:schemaRef ds:uri="http://schemas.microsoft.com/sharepoint/v3/contenttype/forms"/>
+  </ds:schemaRefs>
+</ds:datastoreItem>
+</file>
+
+<file path=customXml/itemProps3.xml><?xml version="1.0" encoding="utf-8"?>
+<ds:datastoreItem xmlns:ds="http://purl.oclc.org/ooxml/officeDocument/customXml" ds:itemID="{F448A651-2C5C-434C-920F-4F6BAD223714}">
+  <ds:schemaRefs>
+    <ds:schemaRef ds:uri="http://schemas.microsoft.com/office/2006/metadata/properties"/>
+    <ds:schemaRef ds:uri="http://schemas.microsoft.com/office/infopath/2007/PartnerControls"/>
+    <ds:schemaRef ds:uri="2a37d7d9-3c92-4e86-88b7-b18141d23a98"/>
+  </ds:schemaRefs>
+</ds:datastoreItem>
+</file>
+
 <file path=customXml/itemProps4.xml><?xml version="1.0" encoding="utf-8"?>
 <ds:datastoreItem xmlns:ds="http://purl.oclc.org/ooxml/officeDocument/customXml" ds:itemID="{9E966C7F-158E-4883-86A6-4454069232BB}">
   <ds:schemaRefs>

</xml_diff>